<commit_message>
Ret OC0804 efter review
Coauthors: Emil
</commit_message>
<xml_diff>
--- a/02 Requirements & Analysis/OC0804 Angiv Beløb.docx
+++ b/02 Requirements & Analysis/OC0804 Angiv Beløb.docx
@@ -99,18 +99,23 @@
     </w:p>
     <w:p>
       <w:r>
+        <w:t>En Afskrivning a eksisterer</w:t>
+      </w:r>
+    </w:p>
+    <w:p>
+      <w:r>
         <w:t xml:space="preserve">h </w:t>
       </w:r>
       <w:r>
-        <w:t>h</w:t>
-      </w:r>
-      <w:r>
-        <w:t>ar ingen associationer</w:t>
-      </w:r>
-    </w:p>
-    <w:p>
-      <w:r>
-        <w:t>beløb er mindre end 14200</w:t>
+        <w:t>er associeret med a</w:t>
+      </w:r>
+    </w:p>
+    <w:p>
+      <w:r>
+        <w:t>a er associeret med e</w:t>
+      </w:r>
+      <w:r>
+        <w:t>n Straksafskrivning sa</w:t>
       </w:r>
     </w:p>
     <w:p>
@@ -118,26 +123,46 @@
         <w:pStyle w:val="Overskrift1"/>
         <w:rPr>
           <w:color w:val="000000" w:themeColor="text1"/>
+          <w:lang w:val="en-US"/>
         </w:rPr>
       </w:pPr>
       <w:r>
         <w:rPr>
           <w:color w:val="000000" w:themeColor="text1"/>
+          <w:lang w:val="en-US"/>
         </w:rPr>
         <w:t>Postconditions:</w:t>
       </w:r>
     </w:p>
     <w:p>
       <w:r>
-        <w:t>afskrivning blev udregnet</w:t>
-      </w:r>
-    </w:p>
-    <w:p>
-      <w:r>
-        <w:t>afskrivning blev returneret</w:t>
+        <w:t>sa</w:t>
+      </w:r>
+      <w:r>
+        <w:t>.</w:t>
+      </w:r>
+      <w:r>
+        <w:t>beløb er mindre end 14200</w:t>
+      </w:r>
+    </w:p>
+    <w:p>
+      <w:r>
+        <w:t>a</w:t>
+      </w:r>
+      <w:r>
+        <w:t>.afskrivningsværdi</w:t>
       </w:r>
       <w:bookmarkStart w:id="0" w:name="_GoBack"/>
       <w:bookmarkEnd w:id="0"/>
+      <w:r>
+        <w:t xml:space="preserve"> </w:t>
+      </w:r>
+      <w:r>
+        <w:t>er</w:t>
+      </w:r>
+      <w:r>
+        <w:t xml:space="preserve"> udregnet</w:t>
+      </w:r>
     </w:p>
     <w:sectPr>
       <w:pgSz w:w="11906" w:h="16838"/>

</xml_diff>